<commit_message>
major chnages and its working well
</commit_message>
<xml_diff>
--- a/document_app/templates/document_app/templates1.docx
+++ b/document_app/templates/document_app/templates1.docx
@@ -186,7 +186,6 @@
               </w:rPr>
               <w:t>`{{</w:t>
             </w:r>
-            <w:proofErr w:type="spellStart"/>
             <w:r>
               <w:rPr>
                 <w:rFonts w:eastAsiaTheme="minorEastAsia"/>
@@ -195,7 +194,6 @@
               </w:rPr>
               <w:t>well_name</w:t>
             </w:r>
-            <w:proofErr w:type="spellEnd"/>
             <w:r>
               <w:rPr>
                 <w:rFonts w:eastAsiaTheme="minorEastAsia"/>
@@ -263,7 +261,6 @@
               </w:rPr>
               <w:t>`{{</w:t>
             </w:r>
-            <w:proofErr w:type="spellStart"/>
             <w:r>
               <w:rPr>
                 <w:rFonts w:eastAsiaTheme="minorEastAsia"/>
@@ -272,7 +269,6 @@
               </w:rPr>
               <w:t>casing_description</w:t>
             </w:r>
-            <w:proofErr w:type="spellEnd"/>
             <w:r>
               <w:rPr>
                 <w:rFonts w:eastAsiaTheme="minorEastAsia"/>
@@ -357,7 +353,6 @@
               </w:rPr>
               <w:t>`{{</w:t>
             </w:r>
-            <w:proofErr w:type="spellStart"/>
             <w:r>
               <w:rPr>
                 <w:rFonts w:eastAsiaTheme="minorEastAsia"/>
@@ -366,7 +361,6 @@
               </w:rPr>
               <w:t>well_type</w:t>
             </w:r>
-            <w:proofErr w:type="spellEnd"/>
             <w:r>
               <w:rPr>
                 <w:rFonts w:eastAsiaTheme="minorEastAsia"/>
@@ -440,7 +434,6 @@
               </w:rPr>
               <w:t>`{{</w:t>
             </w:r>
-            <w:proofErr w:type="spellStart"/>
             <w:r>
               <w:rPr>
                 <w:rFonts w:eastAsiaTheme="minorEastAsia"/>
@@ -449,7 +442,6 @@
               </w:rPr>
               <w:t>casing_id</w:t>
             </w:r>
-            <w:proofErr w:type="spellEnd"/>
             <w:r>
               <w:rPr>
                 <w:rFonts w:eastAsiaTheme="minorEastAsia"/>
@@ -531,7 +523,6 @@
               </w:rPr>
               <w:t>`{{</w:t>
             </w:r>
-            <w:proofErr w:type="spellStart"/>
             <w:r>
               <w:rPr>
                 <w:rFonts w:eastAsiaTheme="minorEastAsia"/>
@@ -540,7 +531,6 @@
               </w:rPr>
               <w:t>field_name</w:t>
             </w:r>
-            <w:proofErr w:type="spellEnd"/>
             <w:r>
               <w:rPr>
                 <w:rFonts w:eastAsiaTheme="minorEastAsia"/>
@@ -614,7 +604,6 @@
               </w:rPr>
               <w:t>`{{</w:t>
             </w:r>
-            <w:proofErr w:type="spellStart"/>
             <w:r>
               <w:rPr>
                 <w:rFonts w:eastAsiaTheme="minorEastAsia"/>
@@ -623,7 +612,6 @@
               </w:rPr>
               <w:t>casing_drift</w:t>
             </w:r>
-            <w:proofErr w:type="spellEnd"/>
             <w:r>
               <w:rPr>
                 <w:rFonts w:eastAsiaTheme="minorEastAsia"/>
@@ -715,7 +703,6 @@
               </w:rPr>
               <w:t>`{{</w:t>
             </w:r>
-            <w:proofErr w:type="spellStart"/>
             <w:r>
               <w:rPr>
                 <w:rFonts w:eastAsiaTheme="minorEastAsia"/>
@@ -724,7 +711,6 @@
               </w:rPr>
               <w:t>total_depth</w:t>
             </w:r>
-            <w:proofErr w:type="spellEnd"/>
             <w:r>
               <w:rPr>
                 <w:rFonts w:eastAsiaTheme="minorEastAsia"/>
@@ -820,7 +806,6 @@
               </w:rPr>
               <w:t>`{{</w:t>
             </w:r>
-            <w:proofErr w:type="spellStart"/>
             <w:r>
               <w:rPr>
                 <w:rFonts w:eastAsiaTheme="minorEastAsia"/>
@@ -829,7 +814,6 @@
               </w:rPr>
               <w:t>casing_length</w:t>
             </w:r>
-            <w:proofErr w:type="spellEnd"/>
             <w:r>
               <w:rPr>
                 <w:rFonts w:eastAsiaTheme="minorEastAsia"/>
@@ -887,27 +871,7 @@
                 <w:bCs/>
                 <w:color w:val="auto"/>
               </w:rPr>
-              <w:t xml:space="preserve"> (</w:t>
-            </w:r>
-            <w:proofErr w:type="spellStart"/>
-            <w:r>
-              <w:rPr>
-                <w:rFonts w:cs="Arial"/>
-                <w:b/>
-                <w:bCs/>
-                <w:color w:val="auto"/>
-              </w:rPr>
-              <w:t>deg</w:t>
-            </w:r>
-            <w:proofErr w:type="spellEnd"/>
-            <w:r>
-              <w:rPr>
-                <w:rFonts w:cs="Arial"/>
-                <w:b/>
-                <w:bCs/>
-                <w:color w:val="auto"/>
-              </w:rPr>
-              <w:t>)</w:t>
+              <w:t xml:space="preserve"> (deg)</w:t>
             </w:r>
           </w:p>
         </w:tc>
@@ -943,7 +907,6 @@
               </w:rPr>
               <w:t>`{{</w:t>
             </w:r>
-            <w:proofErr w:type="spellStart"/>
             <w:r>
               <w:rPr>
                 <w:rFonts w:eastAsiaTheme="minorEastAsia"/>
@@ -952,7 +915,6 @@
               </w:rPr>
               <w:t>maximum_deviation</w:t>
             </w:r>
-            <w:proofErr w:type="spellEnd"/>
             <w:r>
               <w:rPr>
                 <w:rFonts w:eastAsiaTheme="minorEastAsia"/>
@@ -1032,27 +994,7 @@
                 <w:bCs/>
                 <w:color w:val="auto"/>
               </w:rPr>
-              <w:t>Max DLS (</w:t>
-            </w:r>
-            <w:proofErr w:type="spellStart"/>
-            <w:r>
-              <w:rPr>
-                <w:rFonts w:cs="Arial"/>
-                <w:b/>
-                <w:bCs/>
-                <w:color w:val="auto"/>
-              </w:rPr>
-              <w:t>deg</w:t>
-            </w:r>
-            <w:proofErr w:type="spellEnd"/>
-            <w:r>
-              <w:rPr>
-                <w:rFonts w:cs="Arial"/>
-                <w:b/>
-                <w:bCs/>
-                <w:color w:val="auto"/>
-              </w:rPr>
-              <w:t>/</w:t>
+              <w:t>Max DLS (deg/</w:t>
             </w:r>
             <w:r>
               <w:rPr>
@@ -1105,7 +1047,6 @@
               </w:rPr>
               <w:t>`{{</w:t>
             </w:r>
-            <w:proofErr w:type="spellStart"/>
             <w:r>
               <w:rPr>
                 <w:rFonts w:eastAsiaTheme="minorEastAsia"/>
@@ -1114,7 +1055,6 @@
               </w:rPr>
               <w:t>max_dls</w:t>
             </w:r>
-            <w:proofErr w:type="spellEnd"/>
             <w:r>
               <w:rPr>
                 <w:rFonts w:eastAsiaTheme="minorEastAsia"/>
@@ -1147,23 +1087,7 @@
                 <w:b/>
                 <w:bCs/>
               </w:rPr>
-              <w:t>Reservoir Temperature (</w:t>
-            </w:r>
-            <w:proofErr w:type="spellStart"/>
-            <w:r>
-              <w:rPr>
-                <w:b/>
-                <w:bCs/>
-              </w:rPr>
-              <w:t>deg</w:t>
-            </w:r>
-            <w:proofErr w:type="spellEnd"/>
-            <w:r>
-              <w:rPr>
-                <w:b/>
-                <w:bCs/>
-              </w:rPr>
-              <w:t xml:space="preserve"> </w:t>
+              <w:t xml:space="preserve">Reservoir Temperature (deg </w:t>
             </w:r>
             <w:r>
               <w:rPr>
@@ -1207,7 +1131,6 @@
               </w:rPr>
               <w:t>`{{</w:t>
             </w:r>
-            <w:proofErr w:type="spellStart"/>
             <w:r>
               <w:rPr>
                 <w:rFonts w:eastAsiaTheme="minorEastAsia"/>
@@ -1221,15 +1144,7 @@
                 <w:rFonts w:eastAsiaTheme="minorEastAsia"/>
                 <w:kern w:val="24"/>
               </w:rPr>
-              <w:t>temp</w:t>
-            </w:r>
-            <w:proofErr w:type="spellEnd"/>
-            <w:r>
-              <w:rPr>
-                <w:rFonts w:eastAsiaTheme="minorEastAsia"/>
-                <w:kern w:val="24"/>
-              </w:rPr>
-              <w:t>}}`</w:t>
+              <w:t>temp}}`</w:t>
             </w:r>
           </w:p>
         </w:tc>
@@ -1318,7 +1233,6 @@
               </w:rPr>
               <w:t>`{{</w:t>
             </w:r>
-            <w:proofErr w:type="spellStart"/>
             <w:r>
               <w:rPr>
                 <w:rFonts w:eastAsiaTheme="minorEastAsia"/>
@@ -1327,7 +1241,6 @@
               </w:rPr>
               <w:t>casing_shoe</w:t>
             </w:r>
-            <w:proofErr w:type="spellEnd"/>
             <w:r>
               <w:rPr>
                 <w:rFonts w:eastAsiaTheme="minorEastAsia"/>
@@ -1418,7 +1331,6 @@
               </w:rPr>
               <w:t>`{{</w:t>
             </w:r>
-            <w:proofErr w:type="spellStart"/>
             <w:r>
               <w:rPr>
                 <w:rFonts w:eastAsiaTheme="minorEastAsia"/>
@@ -1427,7 +1339,6 @@
               </w:rPr>
               <w:t>Reservior_pressure</w:t>
             </w:r>
-            <w:proofErr w:type="spellEnd"/>
             <w:r>
               <w:rPr>
                 <w:rFonts w:eastAsiaTheme="minorEastAsia"/>
@@ -1510,7 +1421,6 @@
               </w:rPr>
               <w:t>`{{</w:t>
             </w:r>
-            <w:proofErr w:type="spellStart"/>
             <w:r>
               <w:rPr>
                 <w:rFonts w:eastAsiaTheme="minorEastAsia"/>
@@ -1519,7 +1429,6 @@
               </w:rPr>
               <w:t>open_hole_size</w:t>
             </w:r>
-            <w:proofErr w:type="spellEnd"/>
             <w:r>
               <w:rPr>
                 <w:rFonts w:eastAsiaTheme="minorEastAsia"/>
@@ -1581,7 +1490,6 @@
               </w:rPr>
               <w:t>`{{</w:t>
             </w:r>
-            <w:proofErr w:type="spellStart"/>
             <w:r>
               <w:rPr>
                 <w:rFonts w:eastAsiaTheme="minorEastAsia"/>
@@ -1590,7 +1498,6 @@
               </w:rPr>
               <w:t>zones_md</w:t>
             </w:r>
-            <w:proofErr w:type="spellEnd"/>
             <w:r>
               <w:rPr>
                 <w:rFonts w:eastAsiaTheme="minorEastAsia"/>
@@ -1675,7 +1582,6 @@
               </w:rPr>
               <w:t>`{{</w:t>
             </w:r>
-            <w:proofErr w:type="spellStart"/>
             <w:r>
               <w:rPr>
                 <w:rFonts w:eastAsiaTheme="minorEastAsia"/>
@@ -1684,7 +1590,6 @@
               </w:rPr>
               <w:t>open_hole_interval</w:t>
             </w:r>
-            <w:proofErr w:type="spellEnd"/>
             <w:r>
               <w:rPr>
                 <w:rFonts w:eastAsiaTheme="minorEastAsia"/>
@@ -1769,7 +1674,6 @@
               </w:rPr>
               <w:t>`{{</w:t>
             </w:r>
-            <w:proofErr w:type="spellStart"/>
             <w:r>
               <w:rPr>
                 <w:rFonts w:eastAsiaTheme="minorEastAsia"/>
@@ -1778,7 +1682,6 @@
               </w:rPr>
               <w:t>rig_name</w:t>
             </w:r>
-            <w:proofErr w:type="spellEnd"/>
             <w:r>
               <w:rPr>
                 <w:rFonts w:eastAsiaTheme="minorEastAsia"/>
@@ -1880,7 +1783,6 @@
               </w:rPr>
               <w:t>`{{</w:t>
             </w:r>
-            <w:proofErr w:type="spellStart"/>
             <w:r>
               <w:rPr>
                 <w:rFonts w:eastAsiaTheme="minorEastAsia"/>
@@ -1889,7 +1791,6 @@
               </w:rPr>
               <w:t>rotary_table_ground</w:t>
             </w:r>
-            <w:proofErr w:type="spellEnd"/>
             <w:r>
               <w:rPr>
                 <w:rFonts w:eastAsiaTheme="minorEastAsia"/>
@@ -1982,8 +1883,6 @@
             </w:r>
           </w:p>
         </w:tc>
-        <w:bookmarkStart w:id="0" w:name="_GoBack"/>
-        <w:bookmarkEnd w:id="0"/>
       </w:tr>
       <w:tr>
         <w:trPr>
@@ -2056,7 +1955,6 @@
               </w:rPr>
               <w:t>`{{</w:t>
             </w:r>
-            <w:proofErr w:type="spellStart"/>
             <w:r>
               <w:rPr>
                 <w:rFonts w:eastAsiaTheme="minorEastAsia"/>
@@ -2065,7 +1963,6 @@
               </w:rPr>
               <w:t>tubing_description</w:t>
             </w:r>
-            <w:proofErr w:type="spellEnd"/>
             <w:r>
               <w:rPr>
                 <w:rFonts w:eastAsiaTheme="minorEastAsia"/>
@@ -2169,7 +2066,6 @@
               </w:rPr>
               <w:t>`{{</w:t>
             </w:r>
-            <w:proofErr w:type="spellStart"/>
             <w:r>
               <w:rPr>
                 <w:rFonts w:eastAsiaTheme="minorEastAsia"/>
@@ -2178,7 +2074,6 @@
               </w:rPr>
               <w:t>tubing_id</w:t>
             </w:r>
-            <w:proofErr w:type="spellEnd"/>
             <w:r>
               <w:rPr>
                 <w:rFonts w:eastAsiaTheme="minorEastAsia"/>
@@ -2282,7 +2177,6 @@
               </w:rPr>
               <w:t>`{{</w:t>
             </w:r>
-            <w:proofErr w:type="spellStart"/>
             <w:r>
               <w:rPr>
                 <w:rFonts w:eastAsiaTheme="minorEastAsia"/>
@@ -2291,7 +2185,6 @@
               </w:rPr>
               <w:t>tubing_drift</w:t>
             </w:r>
-            <w:proofErr w:type="spellEnd"/>
             <w:r>
               <w:rPr>
                 <w:rFonts w:eastAsiaTheme="minorEastAsia"/>
@@ -2551,7 +2444,6 @@
         </w:rPr>
         <w:t xml:space="preserve">This report describes </w:t>
       </w:r>
-      <w:proofErr w:type="gramStart"/>
       <w:r>
         <w:rPr>
           <w:rFonts w:asciiTheme="minorHAnsi" w:eastAsiaTheme="minorEastAsia" w:hAnsiTheme="minorHAnsi" w:cstheme="minorBidi"/>
@@ -2564,17 +2456,8 @@
           <w:rFonts w:asciiTheme="minorHAnsi" w:eastAsiaTheme="minorEastAsia" w:hAnsiTheme="minorHAnsi" w:cstheme="minorBidi"/>
           <w:kern w:val="24"/>
         </w:rPr>
-        <w:t>{</w:t>
-      </w:r>
-      <w:proofErr w:type="gramEnd"/>
-      <w:r>
-        <w:rPr>
-          <w:rFonts w:asciiTheme="minorHAnsi" w:eastAsiaTheme="minorEastAsia" w:hAnsiTheme="minorHAnsi" w:cstheme="minorBidi"/>
-          <w:kern w:val="24"/>
-        </w:rPr>
-        <w:t>{</w:t>
-      </w:r>
-      <w:proofErr w:type="spellStart"/>
+        <w:t>{{</w:t>
+      </w:r>
       <w:r>
         <w:rPr>
           <w:rFonts w:asciiTheme="minorHAnsi" w:eastAsiaTheme="minorEastAsia" w:hAnsiTheme="minorHAnsi" w:cstheme="minorBidi"/>
@@ -2582,7 +2465,6 @@
         </w:rPr>
         <w:t>installation_type</w:t>
       </w:r>
-      <w:proofErr w:type="spellEnd"/>
       <w:r>
         <w:rPr>
           <w:rFonts w:asciiTheme="minorHAnsi" w:eastAsiaTheme="minorEastAsia" w:hAnsiTheme="minorHAnsi" w:cstheme="minorBidi"/>
@@ -2620,7 +2502,6 @@
         </w:rPr>
         <w:t>`{{</w:t>
       </w:r>
-      <w:proofErr w:type="spellStart"/>
       <w:r>
         <w:rPr>
           <w:rFonts w:asciiTheme="minorHAnsi" w:eastAsiaTheme="minorEastAsia" w:hAnsiTheme="minorHAnsi" w:cstheme="minorBidi"/>
@@ -2629,7 +2510,6 @@
         </w:rPr>
         <w:t>screen_type</w:t>
       </w:r>
-      <w:proofErr w:type="spellEnd"/>
       <w:r>
         <w:rPr>
           <w:rFonts w:asciiTheme="minorHAnsi" w:eastAsiaTheme="minorEastAsia" w:hAnsiTheme="minorHAnsi" w:cstheme="minorBidi"/>
@@ -2651,7 +2531,6 @@
         </w:rPr>
         <w:t>`{{</w:t>
       </w:r>
-      <w:proofErr w:type="spellStart"/>
       <w:r>
         <w:rPr>
           <w:rFonts w:asciiTheme="minorHAnsi" w:eastAsiaTheme="minorEastAsia" w:hAnsiTheme="minorHAnsi" w:cstheme="minorBidi"/>
@@ -2660,7 +2539,6 @@
         </w:rPr>
         <w:t>well_name</w:t>
       </w:r>
-      <w:proofErr w:type="spellEnd"/>
       <w:r>
         <w:rPr>
           <w:rFonts w:asciiTheme="minorHAnsi" w:eastAsiaTheme="minorEastAsia" w:hAnsiTheme="minorHAnsi" w:cstheme="minorBidi"/>
@@ -2684,11 +2562,11 @@
         </w:tabs>
         <w:ind w:left="1224" w:hanging="360"/>
       </w:pPr>
-      <w:bookmarkStart w:id="1" w:name="_Toc174127611"/>
+      <w:bookmarkStart w:id="0" w:name="_Toc174127611"/>
       <w:r>
         <w:t>JOB OBJECTIVES</w:t>
       </w:r>
-      <w:bookmarkEnd w:id="1"/>
+      <w:bookmarkEnd w:id="0"/>
     </w:p>
     <w:p>
       <w:pPr>
@@ -2715,23 +2593,13 @@
         </w:rPr>
         <w:t xml:space="preserve">The main objectives of </w:t>
       </w:r>
-      <w:proofErr w:type="gramStart"/>
-      <w:r>
-        <w:rPr>
-          <w:rFonts w:asciiTheme="minorHAnsi" w:eastAsiaTheme="minorEastAsia" w:hAnsiTheme="minorHAnsi" w:cstheme="minorBidi"/>
-          <w:kern w:val="24"/>
-        </w:rPr>
-        <w:t>`{</w:t>
-      </w:r>
-      <w:proofErr w:type="gramEnd"/>
-      <w:r>
-        <w:rPr>
-          <w:rFonts w:asciiTheme="minorHAnsi" w:eastAsiaTheme="minorEastAsia" w:hAnsiTheme="minorHAnsi" w:cstheme="minorBidi"/>
-          <w:kern w:val="24"/>
-        </w:rPr>
-        <w:t>{</w:t>
-      </w:r>
-      <w:proofErr w:type="spellStart"/>
+      <w:r>
+        <w:rPr>
+          <w:rFonts w:asciiTheme="minorHAnsi" w:eastAsiaTheme="minorEastAsia" w:hAnsiTheme="minorHAnsi" w:cstheme="minorBidi"/>
+          <w:kern w:val="24"/>
+        </w:rPr>
+        <w:t>`{{</w:t>
+      </w:r>
       <w:r>
         <w:rPr>
           <w:rFonts w:asciiTheme="minorHAnsi" w:eastAsiaTheme="minorEastAsia" w:hAnsiTheme="minorHAnsi" w:cstheme="minorBidi"/>
@@ -2740,7 +2608,6 @@
         </w:rPr>
         <w:t>well_name</w:t>
       </w:r>
-      <w:proofErr w:type="spellEnd"/>
       <w:r>
         <w:rPr>
           <w:rFonts w:asciiTheme="minorHAnsi" w:eastAsiaTheme="minorEastAsia" w:hAnsiTheme="minorHAnsi" w:cstheme="minorBidi"/>
@@ -2792,7 +2659,7 @@
           <w:kern w:val="24"/>
         </w:rPr>
       </w:pPr>
-      <w:bookmarkStart w:id="2" w:name="_Hlk146022388"/>
+      <w:bookmarkStart w:id="1" w:name="_Hlk146022388"/>
       <w:r>
         <w:rPr>
           <w:rFonts w:asciiTheme="minorHAnsi" w:eastAsiaTheme="minorEastAsia" w:hAnsiTheme="minorHAnsi" w:cstheme="minorBidi"/>
@@ -2807,7 +2674,6 @@
         </w:rPr>
         <w:t>`{{</w:t>
       </w:r>
-      <w:proofErr w:type="spellStart"/>
       <w:r>
         <w:rPr>
           <w:rFonts w:asciiTheme="minorHAnsi" w:eastAsiaTheme="minorEastAsia" w:hAnsiTheme="minorHAnsi" w:cstheme="minorBidi"/>
@@ -2816,7 +2682,6 @@
         </w:rPr>
         <w:t>open_hole_size</w:t>
       </w:r>
-      <w:proofErr w:type="spellEnd"/>
       <w:r>
         <w:rPr>
           <w:rFonts w:asciiTheme="minorHAnsi" w:eastAsiaTheme="minorEastAsia" w:hAnsiTheme="minorHAnsi" w:cstheme="minorBidi"/>
@@ -2829,23 +2694,7 @@
           <w:rFonts w:asciiTheme="minorHAnsi" w:eastAsiaTheme="minorEastAsia" w:hAnsiTheme="minorHAnsi" w:cstheme="minorBidi"/>
           <w:kern w:val="24"/>
         </w:rPr>
-        <w:t xml:space="preserve">drilled Open Hole with a </w:t>
-      </w:r>
-      <w:proofErr w:type="spellStart"/>
-      <w:r>
-        <w:rPr>
-          <w:rFonts w:asciiTheme="minorHAnsi" w:eastAsiaTheme="minorEastAsia" w:hAnsiTheme="minorHAnsi" w:cstheme="minorBidi"/>
-          <w:kern w:val="24"/>
-        </w:rPr>
-        <w:t>washdown</w:t>
-      </w:r>
-      <w:proofErr w:type="spellEnd"/>
-      <w:r>
-        <w:rPr>
-          <w:rFonts w:asciiTheme="minorHAnsi" w:eastAsiaTheme="minorEastAsia" w:hAnsiTheme="minorHAnsi" w:cstheme="minorBidi"/>
-          <w:kern w:val="24"/>
-        </w:rPr>
-        <w:t xml:space="preserve"> system, swell packers, wire wrap screens </w:t>
+        <w:t xml:space="preserve">drilled Open Hole with a washdown system, swell packers, wire wrap screens </w:t>
       </w:r>
       <w:r>
         <w:rPr>
@@ -2854,7 +2703,6 @@
         </w:rPr>
         <w:t>`{{</w:t>
       </w:r>
-      <w:proofErr w:type="spellStart"/>
       <w:r>
         <w:rPr>
           <w:rFonts w:asciiTheme="minorHAnsi" w:eastAsiaTheme="minorEastAsia" w:hAnsiTheme="minorHAnsi" w:cstheme="minorBidi"/>
@@ -2863,7 +2711,6 @@
         </w:rPr>
         <w:t>screen_size</w:t>
       </w:r>
-      <w:proofErr w:type="spellEnd"/>
       <w:r>
         <w:rPr>
           <w:rFonts w:asciiTheme="minorHAnsi" w:eastAsiaTheme="minorEastAsia" w:hAnsiTheme="minorHAnsi" w:cstheme="minorBidi"/>
@@ -2878,7 +2725,7 @@
         </w:rPr>
         <w:t xml:space="preserve">, blank pipe, Quantum Packer </w:t>
       </w:r>
-      <w:bookmarkEnd w:id="2"/>
+      <w:bookmarkEnd w:id="1"/>
       <w:r>
         <w:rPr>
           <w:rFonts w:asciiTheme="minorHAnsi" w:eastAsiaTheme="minorEastAsia" w:hAnsiTheme="minorHAnsi" w:cstheme="minorBidi"/>
@@ -2893,7 +2740,6 @@
         </w:rPr>
         <w:t>`{{</w:t>
       </w:r>
-      <w:proofErr w:type="spellStart"/>
       <w:r>
         <w:rPr>
           <w:rFonts w:asciiTheme="minorHAnsi" w:eastAsiaTheme="minorEastAsia" w:hAnsiTheme="minorHAnsi" w:cstheme="minorBidi"/>
@@ -2902,7 +2748,6 @@
         </w:rPr>
         <w:t>drill_pipe</w:t>
       </w:r>
-      <w:proofErr w:type="spellEnd"/>
       <w:r>
         <w:rPr>
           <w:rFonts w:asciiTheme="minorHAnsi" w:eastAsiaTheme="minorEastAsia" w:hAnsiTheme="minorHAnsi" w:cstheme="minorBidi"/>
@@ -2970,23 +2815,13 @@
         </w:rPr>
         <w:t xml:space="preserve">Displace the </w:t>
       </w:r>
-      <w:proofErr w:type="gramStart"/>
-      <w:r>
-        <w:rPr>
-          <w:rFonts w:asciiTheme="minorHAnsi" w:eastAsiaTheme="minorEastAsia" w:hAnsiTheme="minorHAnsi" w:cstheme="minorBidi"/>
-          <w:kern w:val="24"/>
-        </w:rPr>
-        <w:t>`{</w:t>
-      </w:r>
-      <w:proofErr w:type="gramEnd"/>
-      <w:r>
-        <w:rPr>
-          <w:rFonts w:asciiTheme="minorHAnsi" w:eastAsiaTheme="minorEastAsia" w:hAnsiTheme="minorHAnsi" w:cstheme="minorBidi"/>
-          <w:kern w:val="24"/>
-        </w:rPr>
-        <w:t>{</w:t>
-      </w:r>
-      <w:proofErr w:type="spellStart"/>
+      <w:r>
+        <w:rPr>
+          <w:rFonts w:asciiTheme="minorHAnsi" w:eastAsiaTheme="minorEastAsia" w:hAnsiTheme="minorHAnsi" w:cstheme="minorBidi"/>
+          <w:kern w:val="24"/>
+        </w:rPr>
+        <w:t>`{{</w:t>
+      </w:r>
       <w:r>
         <w:rPr>
           <w:rFonts w:asciiTheme="minorHAnsi" w:eastAsiaTheme="minorEastAsia" w:hAnsiTheme="minorHAnsi" w:cstheme="minorBidi"/>
@@ -2995,7 +2830,6 @@
         </w:rPr>
         <w:t>casing_size</w:t>
       </w:r>
-      <w:proofErr w:type="spellEnd"/>
       <w:r>
         <w:rPr>
           <w:rFonts w:asciiTheme="minorHAnsi" w:eastAsiaTheme="minorEastAsia" w:hAnsiTheme="minorHAnsi" w:cstheme="minorBidi"/>
@@ -3017,7 +2851,6 @@
         </w:rPr>
         <w:t>`{{</w:t>
       </w:r>
-      <w:proofErr w:type="spellStart"/>
       <w:r>
         <w:rPr>
           <w:rFonts w:asciiTheme="minorHAnsi" w:eastAsiaTheme="minorEastAsia" w:hAnsiTheme="minorHAnsi" w:cstheme="minorBidi"/>
@@ -3026,36 +2859,19 @@
         </w:rPr>
         <w:t>completion_fluid</w:t>
       </w:r>
-      <w:proofErr w:type="spellEnd"/>
-      <w:r>
-        <w:rPr>
-          <w:rFonts w:asciiTheme="minorHAnsi" w:eastAsiaTheme="minorEastAsia" w:hAnsiTheme="minorHAnsi" w:cstheme="minorBidi"/>
-          <w:kern w:val="24"/>
-        </w:rPr>
-        <w:t xml:space="preserve">}}` </w:t>
-      </w:r>
-      <w:proofErr w:type="spellStart"/>
-      <w:r>
-        <w:rPr>
-          <w:rFonts w:asciiTheme="minorHAnsi" w:eastAsiaTheme="minorEastAsia" w:hAnsiTheme="minorHAnsi" w:cstheme="minorBidi"/>
-          <w:kern w:val="24"/>
-        </w:rPr>
-        <w:t>Density</w:t>
-      </w:r>
-      <w:r>
-        <w:rPr>
-          <w:rFonts w:asciiTheme="minorHAnsi" w:eastAsiaTheme="minorEastAsia" w:hAnsiTheme="minorHAnsi" w:cstheme="minorBidi"/>
-          <w:kern w:val="24"/>
-        </w:rPr>
-        <w:t>packer</w:t>
-      </w:r>
-      <w:proofErr w:type="spellEnd"/>
-      <w:r>
-        <w:rPr>
-          <w:rFonts w:asciiTheme="minorHAnsi" w:eastAsiaTheme="minorEastAsia" w:hAnsiTheme="minorHAnsi" w:cstheme="minorBidi"/>
-          <w:kern w:val="24"/>
-        </w:rPr>
-        <w:t xml:space="preserve"> fluid.</w:t>
+      <w:r>
+        <w:rPr>
+          <w:rFonts w:asciiTheme="minorHAnsi" w:eastAsiaTheme="minorEastAsia" w:hAnsiTheme="minorHAnsi" w:cstheme="minorBidi"/>
+          <w:kern w:val="24"/>
+        </w:rPr>
+        <w:t>}}` Density</w:t>
+      </w:r>
+      <w:r>
+        <w:rPr>
+          <w:rFonts w:asciiTheme="minorHAnsi" w:eastAsiaTheme="minorEastAsia" w:hAnsiTheme="minorHAnsi" w:cstheme="minorBidi"/>
+          <w:kern w:val="24"/>
+        </w:rPr>
+        <w:t>packer fluid.</w:t>
       </w:r>
     </w:p>
     <w:p>
@@ -3096,11 +2912,11 @@
         </w:tabs>
         <w:ind w:left="1224" w:hanging="360"/>
       </w:pPr>
-      <w:bookmarkStart w:id="3" w:name="_Toc174127612"/>
+      <w:bookmarkStart w:id="2" w:name="_Toc174127612"/>
       <w:r>
         <w:t>HSE OBJECTIVES</w:t>
       </w:r>
-      <w:bookmarkEnd w:id="3"/>
+      <w:bookmarkEnd w:id="2"/>
     </w:p>
     <w:p>
       <w:pPr>
@@ -3289,19 +3105,65 @@
               <w:spacing w:after="160" w:line="259" w:lineRule="auto"/>
             </w:pPr>
             <w:r>
-              <w:t>`{{</w:t>
-            </w:r>
-            <w:r>
-              <w:t>pdf2</w:t>
-            </w:r>
-            <w:r>
-              <w:t>_images}}`</w:t>
+              <w:rPr>
+                <w:rStyle w:val="HTMLCode"/>
+                <w:rFonts w:eastAsiaTheme="majorEastAsia"/>
+                <w:color w:val="FF0000"/>
+              </w:rPr>
+              <w:t>`</w:t>
+            </w:r>
+            <w:r>
+              <w:rPr>
+                <w:rStyle w:val="HTMLCode"/>
+                <w:rFonts w:eastAsiaTheme="majorEastAsia"/>
+                <w:color w:val="FF0000"/>
+              </w:rPr>
+              <w:t>{{Sheet1}}</w:t>
+            </w:r>
+            <w:r>
+              <w:rPr>
+                <w:color w:val="FF0000"/>
+              </w:rPr>
+              <w:t>`</w:t>
             </w:r>
           </w:p>
         </w:tc>
       </w:tr>
     </w:tbl>
-    <w:p/>
+    <w:p>
+      <w:r>
+        <w:rPr>
+          <w:rStyle w:val="HTMLCode"/>
+          <w:rFonts w:eastAsiaTheme="majorEastAsia"/>
+          <w:color w:val="FF0000"/>
+        </w:rPr>
+        <w:t>`{{</w:t>
+      </w:r>
+      <w:r>
+        <w:rPr>
+          <w:rStyle w:val="HTMLCode"/>
+          <w:rFonts w:eastAsiaTheme="majorEastAsia"/>
+          <w:color w:val="FF0000"/>
+        </w:rPr>
+        <w:t>LC_</w:t>
+      </w:r>
+      <w:bookmarkStart w:id="3" w:name="_GoBack"/>
+      <w:bookmarkEnd w:id="3"/>
+      <w:r>
+        <w:rPr>
+          <w:rStyle w:val="HTMLCode"/>
+          <w:rFonts w:eastAsiaTheme="majorEastAsia"/>
+          <w:color w:val="FF0000"/>
+        </w:rPr>
+        <w:t>}}</w:t>
+      </w:r>
+      <w:r>
+        <w:rPr>
+          <w:color w:val="FF0000"/>
+        </w:rPr>
+        <w:t>`</w:t>
+      </w:r>
+    </w:p>
     <w:sectPr>
       <w:pgSz w:w="12240" w:h="15840"/>
       <w:pgMar w:top="1440" w:right="1440" w:bottom="1440" w:left="1440" w:header="720" w:footer="720" w:gutter="0"/>
@@ -4245,6 +4107,19 @@
       </w:tblCellMar>
     </w:tblPr>
   </w:style>
+  <w:style w:type="character" w:styleId="HTMLCode">
+    <w:name w:val="HTML Code"/>
+    <w:basedOn w:val="DefaultParagraphFont"/>
+    <w:uiPriority w:val="99"/>
+    <w:semiHidden/>
+    <w:unhideWhenUsed/>
+    <w:rsid w:val="009664A1"/>
+    <w:rPr>
+      <w:rFonts w:ascii="Courier New" w:eastAsia="Times New Roman" w:hAnsi="Courier New" w:cs="Courier New"/>
+      <w:sz w:val="20"/>
+      <w:szCs w:val="20"/>
+    </w:rPr>
+  </w:style>
 </w:styles>
 </file>
 

</xml_diff>